<commit_message>
added customers.txt data file
</commit_message>
<xml_diff>
--- a/week-6/lab/Composition_Lab_Part_One.docx
+++ b/week-6/lab/Composition_Lab_Part_One.docx
@@ -1140,6 +1140,8 @@
     <w:p>
       <w:pPr>
         <w:rPr>
+          <w:b/>
+          <w:bCs/>
           <w:sz w:val="24"/>
           <w:szCs w:val="24"/>
         </w:rPr>
@@ -1162,6 +1164,19 @@
         </w:rPr>
         <w:t xml:space="preserve"> </w:t>
       </w:r>
+    </w:p>
+    <w:p>
+      <w:pPr>
+        <w:pStyle w:val="ListParagraph"/>
+        <w:numPr>
+          <w:ilvl w:val="0"/>
+          <w:numId w:val="4"/>
+        </w:numPr>
+        <w:rPr>
+          <w:sz w:val="24"/>
+          <w:szCs w:val="24"/>
+        </w:rPr>
+      </w:pPr>
       <w:r>
         <w:rPr>
           <w:sz w:val="24"/>
@@ -1220,8 +1235,88 @@
         </w:rPr>
         <w:t>. Ensure that there are no null pointers.</w:t>
       </w:r>
+    </w:p>
+    <w:p>
+      <w:pPr>
+        <w:pStyle w:val="ListParagraph"/>
+        <w:numPr>
+          <w:ilvl w:val="0"/>
+          <w:numId w:val="4"/>
+        </w:numPr>
+        <w:rPr>
+          <w:sz w:val="24"/>
+          <w:szCs w:val="24"/>
+        </w:rPr>
+      </w:pPr>
       <w:bookmarkStart w:id="0" w:name="_GoBack"/>
       <w:bookmarkEnd w:id="0"/>
+      <w:r>
+        <w:rPr>
+          <w:sz w:val="24"/>
+          <w:szCs w:val="24"/>
+        </w:rPr>
+        <w:t xml:space="preserve">Open </w:t>
+      </w:r>
+      <w:r>
+        <w:rPr>
+          <w:b/>
+          <w:bCs/>
+          <w:sz w:val="24"/>
+          <w:szCs w:val="24"/>
+        </w:rPr>
+        <w:t>customers.txt</w:t>
+      </w:r>
+      <w:r>
+        <w:rPr>
+          <w:b/>
+          <w:bCs/>
+          <w:sz w:val="24"/>
+          <w:szCs w:val="24"/>
+        </w:rPr>
+        <w:t xml:space="preserve"> </w:t>
+      </w:r>
+      <w:r>
+        <w:rPr>
+          <w:sz w:val="24"/>
+          <w:szCs w:val="24"/>
+        </w:rPr>
+        <w:t>and build an array</w:t>
+      </w:r>
+      <w:r>
+        <w:rPr>
+          <w:sz w:val="24"/>
+          <w:szCs w:val="24"/>
+        </w:rPr>
+        <w:t xml:space="preserve"> of 1000 Customer objects with this data. </w:t>
+      </w:r>
+      <w:r>
+        <w:rPr>
+          <w:sz w:val="24"/>
+          <w:szCs w:val="24"/>
+        </w:rPr>
+        <w:t>A postal code is provided, t</w:t>
+      </w:r>
+      <w:r>
+        <w:rPr>
+          <w:sz w:val="24"/>
+          <w:szCs w:val="24"/>
+        </w:rPr>
+        <w:t xml:space="preserve">he city and state </w:t>
+      </w:r>
+      <w:r>
+        <w:rPr>
+          <w:sz w:val="24"/>
+          <w:szCs w:val="24"/>
+        </w:rPr>
+        <w:t xml:space="preserve">will need to be pulled from </w:t>
+      </w:r>
+      <w:r>
+        <w:rPr>
+          <w:sz w:val="24"/>
+          <w:szCs w:val="24"/>
+        </w:rPr>
+        <w:t>the zip code database.</w:t>
+      </w:r>
     </w:p>
     <w:p>
       <w:pPr>
@@ -1360,6 +1455,119 @@
     </w:lvl>
   </w:abstractNum>
   <w:abstractNum w:abstractNumId="1" w15:restartNumberingAfterBreak="0">
+    <w:nsid w:val="15C4348D"/>
+    <w:multiLevelType w:val="hybridMultilevel"/>
+    <w:tmpl w:val="6912531C"/>
+    <w:lvl w:ilvl="0" w:tplc="04090001">
+      <w:start w:val="1"/>
+      <w:numFmt w:val="bullet"/>
+      <w:lvlText w:val=""/>
+      <w:lvlJc w:val="left"/>
+      <w:pPr>
+        <w:ind w:left="720" w:hanging="360"/>
+      </w:pPr>
+      <w:rPr>
+        <w:rFonts w:ascii="Symbol" w:hAnsi="Symbol" w:hint="default"/>
+      </w:rPr>
+    </w:lvl>
+    <w:lvl w:ilvl="1" w:tplc="04090003" w:tentative="1">
+      <w:start w:val="1"/>
+      <w:numFmt w:val="bullet"/>
+      <w:lvlText w:val="o"/>
+      <w:lvlJc w:val="left"/>
+      <w:pPr>
+        <w:ind w:left="1440" w:hanging="360"/>
+      </w:pPr>
+      <w:rPr>
+        <w:rFonts w:ascii="Courier New" w:hAnsi="Courier New" w:cs="Courier New" w:hint="default"/>
+      </w:rPr>
+    </w:lvl>
+    <w:lvl w:ilvl="2" w:tplc="04090005" w:tentative="1">
+      <w:start w:val="1"/>
+      <w:numFmt w:val="bullet"/>
+      <w:lvlText w:val=""/>
+      <w:lvlJc w:val="left"/>
+      <w:pPr>
+        <w:ind w:left="2160" w:hanging="360"/>
+      </w:pPr>
+      <w:rPr>
+        <w:rFonts w:ascii="Wingdings" w:hAnsi="Wingdings" w:hint="default"/>
+      </w:rPr>
+    </w:lvl>
+    <w:lvl w:ilvl="3" w:tplc="04090001" w:tentative="1">
+      <w:start w:val="1"/>
+      <w:numFmt w:val="bullet"/>
+      <w:lvlText w:val=""/>
+      <w:lvlJc w:val="left"/>
+      <w:pPr>
+        <w:ind w:left="2880" w:hanging="360"/>
+      </w:pPr>
+      <w:rPr>
+        <w:rFonts w:ascii="Symbol" w:hAnsi="Symbol" w:hint="default"/>
+      </w:rPr>
+    </w:lvl>
+    <w:lvl w:ilvl="4" w:tplc="04090003" w:tentative="1">
+      <w:start w:val="1"/>
+      <w:numFmt w:val="bullet"/>
+      <w:lvlText w:val="o"/>
+      <w:lvlJc w:val="left"/>
+      <w:pPr>
+        <w:ind w:left="3600" w:hanging="360"/>
+      </w:pPr>
+      <w:rPr>
+        <w:rFonts w:ascii="Courier New" w:hAnsi="Courier New" w:cs="Courier New" w:hint="default"/>
+      </w:rPr>
+    </w:lvl>
+    <w:lvl w:ilvl="5" w:tplc="04090005" w:tentative="1">
+      <w:start w:val="1"/>
+      <w:numFmt w:val="bullet"/>
+      <w:lvlText w:val=""/>
+      <w:lvlJc w:val="left"/>
+      <w:pPr>
+        <w:ind w:left="4320" w:hanging="360"/>
+      </w:pPr>
+      <w:rPr>
+        <w:rFonts w:ascii="Wingdings" w:hAnsi="Wingdings" w:hint="default"/>
+      </w:rPr>
+    </w:lvl>
+    <w:lvl w:ilvl="6" w:tplc="04090001" w:tentative="1">
+      <w:start w:val="1"/>
+      <w:numFmt w:val="bullet"/>
+      <w:lvlText w:val=""/>
+      <w:lvlJc w:val="left"/>
+      <w:pPr>
+        <w:ind w:left="5040" w:hanging="360"/>
+      </w:pPr>
+      <w:rPr>
+        <w:rFonts w:ascii="Symbol" w:hAnsi="Symbol" w:hint="default"/>
+      </w:rPr>
+    </w:lvl>
+    <w:lvl w:ilvl="7" w:tplc="04090003" w:tentative="1">
+      <w:start w:val="1"/>
+      <w:numFmt w:val="bullet"/>
+      <w:lvlText w:val="o"/>
+      <w:lvlJc w:val="left"/>
+      <w:pPr>
+        <w:ind w:left="5760" w:hanging="360"/>
+      </w:pPr>
+      <w:rPr>
+        <w:rFonts w:ascii="Courier New" w:hAnsi="Courier New" w:cs="Courier New" w:hint="default"/>
+      </w:rPr>
+    </w:lvl>
+    <w:lvl w:ilvl="8" w:tplc="04090005" w:tentative="1">
+      <w:start w:val="1"/>
+      <w:numFmt w:val="bullet"/>
+      <w:lvlText w:val=""/>
+      <w:lvlJc w:val="left"/>
+      <w:pPr>
+        <w:ind w:left="6480" w:hanging="360"/>
+      </w:pPr>
+      <w:rPr>
+        <w:rFonts w:ascii="Wingdings" w:hAnsi="Wingdings" w:hint="default"/>
+      </w:rPr>
+    </w:lvl>
+  </w:abstractNum>
+  <w:abstractNum w:abstractNumId="2" w15:restartNumberingAfterBreak="0">
     <w:nsid w:val="1D160167"/>
     <w:multiLevelType w:val="hybridMultilevel"/>
     <w:tmpl w:val="86E46674"/>
@@ -1445,7 +1653,7 @@
       </w:pPr>
     </w:lvl>
   </w:abstractNum>
-  <w:abstractNum w:abstractNumId="2" w15:restartNumberingAfterBreak="0">
+  <w:abstractNum w:abstractNumId="3" w15:restartNumberingAfterBreak="0">
     <w:nsid w:val="4E137B38"/>
     <w:multiLevelType w:val="hybridMultilevel"/>
     <w:tmpl w:val="C102F4A0"/>
@@ -1532,13 +1740,16 @@
     </w:lvl>
   </w:abstractNum>
   <w:num w:numId="1">
-    <w:abstractNumId w:val="1"/>
+    <w:abstractNumId w:val="2"/>
   </w:num>
   <w:num w:numId="2">
-    <w:abstractNumId w:val="2"/>
+    <w:abstractNumId w:val="3"/>
   </w:num>
   <w:num w:numId="3">
     <w:abstractNumId w:val="0"/>
+  </w:num>
+  <w:num w:numId="4">
+    <w:abstractNumId w:val="1"/>
   </w:num>
 </w:numbering>
 </file>

</xml_diff>

<commit_message>
Added part 2 of lab and products file
</commit_message>
<xml_diff>
--- a/week-6/lab/Composition_Lab_Part_One.docx
+++ b/week-6/lab/Composition_Lab_Part_One.docx
@@ -211,40 +211,23 @@
       </w:pPr>
       <w:r>
         <w:rPr>
-          <w:b/>
-          <w:bCs/>
-          <w:sz w:val="24"/>
-          <w:szCs w:val="24"/>
-        </w:rPr>
-        <w:t>Privacy Leaks must be prevented</w:t>
-      </w:r>
-    </w:p>
-    <w:p>
-      <w:pPr>
-        <w:rPr>
-          <w:sz w:val="24"/>
-          <w:szCs w:val="24"/>
-        </w:rPr>
-      </w:pPr>
-      <w:r>
-        <w:rPr>
           <w:noProof/>
           <w:sz w:val="24"/>
           <w:szCs w:val="24"/>
         </w:rPr>
         <w:drawing>
-          <wp:anchor distT="0" distB="0" distL="114300" distR="114300" simplePos="0" relativeHeight="251675648" behindDoc="0" locked="0" layoutInCell="1" allowOverlap="1" wp14:anchorId="389C97D8" wp14:editId="422EF0A0">
+          <wp:anchor distT="0" distB="0" distL="114300" distR="114300" simplePos="0" relativeHeight="251662335" behindDoc="0" locked="0" layoutInCell="1" allowOverlap="1" wp14:anchorId="2B1F1251" wp14:editId="7A01CFE0">
             <wp:simplePos x="0" y="0"/>
             <wp:positionH relativeFrom="column">
-              <wp:posOffset>-372745</wp:posOffset>
+              <wp:posOffset>-434975</wp:posOffset>
             </wp:positionH>
             <wp:positionV relativeFrom="paragraph">
-              <wp:posOffset>262255</wp:posOffset>
+              <wp:posOffset>306705</wp:posOffset>
             </wp:positionV>
-            <wp:extent cx="6679565" cy="4182110"/>
-            <wp:effectExtent l="0" t="0" r="635" b="0"/>
+            <wp:extent cx="6665595" cy="4173220"/>
+            <wp:effectExtent l="0" t="0" r="1905" b="5080"/>
             <wp:wrapSquare wrapText="bothSides"/>
-            <wp:docPr id="11" name="Picture 11" descr="A screenshot of a social media post&#10;&#10;Description automatically generated"/>
+            <wp:docPr id="1" name="Picture 1" descr="A screenshot of a social media post&#10;&#10;Description automatically generated"/>
             <wp:cNvGraphicFramePr>
               <a:graphicFrameLocks xmlns:a="http://schemas.openxmlformats.org/drawingml/2006/main" noChangeAspect="1"/>
             </wp:cNvGraphicFramePr>
@@ -252,7 +235,7 @@
               <a:graphicData uri="http://schemas.openxmlformats.org/drawingml/2006/picture">
                 <pic:pic xmlns:pic="http://schemas.openxmlformats.org/drawingml/2006/picture">
                   <pic:nvPicPr>
-                    <pic:cNvPr id="11" name="Customer_Account_Composition.png"/>
+                    <pic:cNvPr id="1" name="Customer_Account_Composition.png"/>
                     <pic:cNvPicPr/>
                   </pic:nvPicPr>
                   <pic:blipFill>
@@ -270,7 +253,7 @@
                   <pic:spPr>
                     <a:xfrm>
                       <a:off x="0" y="0"/>
-                      <a:ext cx="6679565" cy="4182110"/>
+                      <a:ext cx="6665595" cy="4173220"/>
                     </a:xfrm>
                     <a:prstGeom prst="rect">
                       <a:avLst/>
@@ -288,6 +271,23 @@
           </wp:anchor>
         </w:drawing>
       </w:r>
+      <w:r>
+        <w:rPr>
+          <w:b/>
+          <w:bCs/>
+          <w:sz w:val="24"/>
+          <w:szCs w:val="24"/>
+        </w:rPr>
+        <w:t>Privacy Leaks must be prevented</w:t>
+      </w:r>
+    </w:p>
+    <w:p>
+      <w:pPr>
+        <w:rPr>
+          <w:sz w:val="24"/>
+          <w:szCs w:val="24"/>
+        </w:rPr>
+      </w:pPr>
     </w:p>
     <w:p>
       <w:pPr>
@@ -567,6 +567,26 @@
           <w:szCs w:val="24"/>
         </w:rPr>
         <w:t>the domain</w:t>
+      </w:r>
+    </w:p>
+    <w:p>
+      <w:pPr>
+        <w:pStyle w:val="ListParagraph"/>
+        <w:numPr>
+          <w:ilvl w:val="2"/>
+          <w:numId w:val="3"/>
+        </w:numPr>
+        <w:rPr>
+          <w:sz w:val="24"/>
+          <w:szCs w:val="24"/>
+        </w:rPr>
+      </w:pPr>
+      <w:r>
+        <w:rPr>
+          <w:sz w:val="24"/>
+          <w:szCs w:val="24"/>
+        </w:rPr>
+        <w:t>If email is invalid set the field to “none on file”</w:t>
       </w:r>
       <w:r>
         <w:rPr>
@@ -1248,8 +1268,6 @@
           <w:szCs w:val="24"/>
         </w:rPr>
       </w:pPr>
-      <w:bookmarkStart w:id="0" w:name="_GoBack"/>
-      <w:bookmarkEnd w:id="0"/>
       <w:r>
         <w:rPr>
           <w:sz w:val="24"/>
@@ -1324,10 +1342,1310 @@
           <w:tab w:val="left" w:pos="360"/>
         </w:tabs>
         <w:rPr>
-          <w:sz w:val="24"/>
-          <w:szCs w:val="24"/>
-        </w:rPr>
-      </w:pPr>
+          <w:b/>
+          <w:bCs/>
+          <w:sz w:val="24"/>
+          <w:szCs w:val="24"/>
+        </w:rPr>
+      </w:pPr>
+    </w:p>
+    <w:p>
+      <w:pPr>
+        <w:tabs>
+          <w:tab w:val="left" w:pos="360"/>
+        </w:tabs>
+        <w:rPr>
+          <w:b/>
+          <w:bCs/>
+          <w:sz w:val="32"/>
+          <w:szCs w:val="32"/>
+        </w:rPr>
+      </w:pPr>
+      <w:r>
+        <w:rPr>
+          <w:b/>
+          <w:bCs/>
+          <w:sz w:val="32"/>
+          <w:szCs w:val="32"/>
+        </w:rPr>
+        <w:lastRenderedPageBreak/>
+        <w:t xml:space="preserve">Lab Part 2: </w:t>
+      </w:r>
+      <w:r>
+        <w:rPr>
+          <w:b/>
+          <w:bCs/>
+          <w:sz w:val="32"/>
+          <w:szCs w:val="32"/>
+        </w:rPr>
+        <w:t>Application</w:t>
+      </w:r>
+    </w:p>
+    <w:p>
+      <w:pPr>
+        <w:tabs>
+          <w:tab w:val="left" w:pos="360"/>
+        </w:tabs>
+        <w:rPr>
+          <w:b/>
+          <w:bCs/>
+          <w:sz w:val="24"/>
+          <w:szCs w:val="24"/>
+        </w:rPr>
+      </w:pPr>
+      <w:r>
+        <w:rPr>
+          <w:b/>
+          <w:bCs/>
+          <w:sz w:val="24"/>
+          <w:szCs w:val="24"/>
+        </w:rPr>
+        <w:t>Ask questions if anything is unclear</w:t>
+      </w:r>
+    </w:p>
+    <w:p>
+      <w:pPr>
+        <w:tabs>
+          <w:tab w:val="left" w:pos="360"/>
+        </w:tabs>
+        <w:rPr>
+          <w:b/>
+          <w:bCs/>
+          <w:sz w:val="24"/>
+          <w:szCs w:val="24"/>
+        </w:rPr>
+      </w:pPr>
+      <w:r>
+        <w:rPr>
+          <w:b/>
+          <w:bCs/>
+          <w:sz w:val="24"/>
+          <w:szCs w:val="24"/>
+        </w:rPr>
+        <w:t xml:space="preserve">Products: </w:t>
+      </w:r>
+      <w:r>
+        <w:rPr>
+          <w:sz w:val="24"/>
+          <w:szCs w:val="24"/>
+        </w:rPr>
+        <w:t>Create an array of 1000 products</w:t>
+      </w:r>
+    </w:p>
+    <w:p>
+      <w:pPr>
+        <w:pStyle w:val="ListParagraph"/>
+        <w:numPr>
+          <w:ilvl w:val="0"/>
+          <w:numId w:val="5"/>
+        </w:numPr>
+        <w:tabs>
+          <w:tab w:val="left" w:pos="360"/>
+        </w:tabs>
+        <w:rPr>
+          <w:b/>
+          <w:bCs/>
+          <w:sz w:val="24"/>
+          <w:szCs w:val="24"/>
+        </w:rPr>
+      </w:pPr>
+      <w:r>
+        <w:rPr>
+          <w:sz w:val="24"/>
+          <w:szCs w:val="24"/>
+        </w:rPr>
+        <w:t xml:space="preserve">The products are listed </w:t>
+      </w:r>
+      <w:r>
+        <w:rPr>
+          <w:sz w:val="24"/>
+          <w:szCs w:val="24"/>
+        </w:rPr>
+        <w:t xml:space="preserve">in the file </w:t>
+      </w:r>
+      <w:r>
+        <w:rPr>
+          <w:b/>
+          <w:bCs/>
+          <w:sz w:val="24"/>
+          <w:szCs w:val="24"/>
+        </w:rPr>
+        <w:t>products.txt</w:t>
+      </w:r>
+      <w:r>
+        <w:rPr>
+          <w:b/>
+          <w:bCs/>
+          <w:sz w:val="24"/>
+          <w:szCs w:val="24"/>
+        </w:rPr>
+        <w:t xml:space="preserve"> </w:t>
+      </w:r>
+      <w:r>
+        <w:rPr>
+          <w:sz w:val="24"/>
+          <w:szCs w:val="24"/>
+        </w:rPr>
+        <w:t xml:space="preserve">This is randomly generated data so expect the names and descriptions to not be logical. This is not </w:t>
+      </w:r>
+      <w:r>
+        <w:rPr>
+          <w:sz w:val="24"/>
+          <w:szCs w:val="24"/>
+        </w:rPr>
+        <w:t>relevant,</w:t>
+      </w:r>
+      <w:r>
+        <w:rPr>
+          <w:sz w:val="24"/>
+          <w:szCs w:val="24"/>
+        </w:rPr>
+        <w:t xml:space="preserve"> and I do not want to debate it.</w:t>
+      </w:r>
+      <w:r>
+        <w:rPr>
+          <w:sz w:val="24"/>
+          <w:szCs w:val="24"/>
+        </w:rPr>
+        <w:t xml:space="preserve"> These data are tab separated.</w:t>
+      </w:r>
+    </w:p>
+    <w:p>
+      <w:pPr>
+        <w:tabs>
+          <w:tab w:val="left" w:pos="360"/>
+        </w:tabs>
+        <w:rPr>
+          <w:sz w:val="24"/>
+          <w:szCs w:val="24"/>
+        </w:rPr>
+      </w:pPr>
+      <w:r>
+        <w:rPr>
+          <w:b/>
+          <w:bCs/>
+          <w:sz w:val="24"/>
+          <w:szCs w:val="24"/>
+        </w:rPr>
+        <w:t>Accounts:</w:t>
+      </w:r>
+      <w:r>
+        <w:rPr>
+          <w:b/>
+          <w:bCs/>
+          <w:sz w:val="24"/>
+          <w:szCs w:val="24"/>
+        </w:rPr>
+        <w:t xml:space="preserve"> </w:t>
+      </w:r>
+      <w:r>
+        <w:rPr>
+          <w:sz w:val="24"/>
+          <w:szCs w:val="24"/>
+        </w:rPr>
+        <w:t>Create an array of 1000 accounts</w:t>
+      </w:r>
+    </w:p>
+    <w:p>
+      <w:pPr>
+        <w:pStyle w:val="ListParagraph"/>
+        <w:numPr>
+          <w:ilvl w:val="0"/>
+          <w:numId w:val="5"/>
+        </w:numPr>
+        <w:rPr>
+          <w:sz w:val="24"/>
+          <w:szCs w:val="24"/>
+        </w:rPr>
+      </w:pPr>
+      <w:r>
+        <w:rPr>
+          <w:b/>
+          <w:bCs/>
+          <w:sz w:val="24"/>
+          <w:szCs w:val="24"/>
+        </w:rPr>
+        <w:t>Customer:</w:t>
+      </w:r>
+      <w:r>
+        <w:rPr>
+          <w:sz w:val="24"/>
+          <w:szCs w:val="24"/>
+        </w:rPr>
+        <w:t xml:space="preserve"> Randomly assign from provided list</w:t>
+      </w:r>
+      <w:r>
+        <w:rPr>
+          <w:sz w:val="24"/>
+          <w:szCs w:val="24"/>
+        </w:rPr>
+        <w:t>. You can just go sequentially.</w:t>
+      </w:r>
+    </w:p>
+    <w:p>
+      <w:pPr>
+        <w:pStyle w:val="ListParagraph"/>
+        <w:numPr>
+          <w:ilvl w:val="0"/>
+          <w:numId w:val="5"/>
+        </w:numPr>
+        <w:tabs>
+          <w:tab w:val="left" w:pos="360"/>
+        </w:tabs>
+        <w:rPr>
+          <w:b/>
+          <w:bCs/>
+          <w:sz w:val="24"/>
+          <w:szCs w:val="24"/>
+        </w:rPr>
+      </w:pPr>
+      <w:r>
+        <w:rPr>
+          <w:b/>
+          <w:bCs/>
+          <w:sz w:val="24"/>
+          <w:szCs w:val="24"/>
+        </w:rPr>
+        <w:t xml:space="preserve">Date Created: </w:t>
+      </w:r>
+      <w:r>
+        <w:rPr>
+          <w:sz w:val="24"/>
+          <w:szCs w:val="24"/>
+        </w:rPr>
+        <w:t xml:space="preserve">generate a random </w:t>
+      </w:r>
+      <w:r>
+        <w:rPr>
+          <w:sz w:val="24"/>
+          <w:szCs w:val="24"/>
+        </w:rPr>
+        <w:t xml:space="preserve">valid </w:t>
+      </w:r>
+      <w:r>
+        <w:rPr>
+          <w:sz w:val="24"/>
+          <w:szCs w:val="24"/>
+        </w:rPr>
+        <w:t>date</w:t>
+      </w:r>
+      <w:r>
+        <w:rPr>
+          <w:sz w:val="24"/>
+          <w:szCs w:val="24"/>
+        </w:rPr>
+        <w:t xml:space="preserve"> within the last 15 years</w:t>
+      </w:r>
+    </w:p>
+    <w:p>
+      <w:pPr>
+        <w:pStyle w:val="ListParagraph"/>
+        <w:numPr>
+          <w:ilvl w:val="0"/>
+          <w:numId w:val="5"/>
+        </w:numPr>
+        <w:tabs>
+          <w:tab w:val="left" w:pos="360"/>
+        </w:tabs>
+        <w:rPr>
+          <w:b/>
+          <w:bCs/>
+          <w:sz w:val="24"/>
+          <w:szCs w:val="24"/>
+        </w:rPr>
+      </w:pPr>
+      <w:r>
+        <w:rPr>
+          <w:b/>
+          <w:bCs/>
+          <w:sz w:val="24"/>
+          <w:szCs w:val="24"/>
+        </w:rPr>
+        <w:t xml:space="preserve">Account ID: </w:t>
+      </w:r>
+      <w:r>
+        <w:rPr>
+          <w:sz w:val="24"/>
+          <w:szCs w:val="24"/>
+        </w:rPr>
+        <w:t xml:space="preserve">Take the customer </w:t>
+      </w:r>
+      <w:r>
+        <w:rPr>
+          <w:sz w:val="24"/>
+          <w:szCs w:val="24"/>
+        </w:rPr>
+        <w:t xml:space="preserve">first and last </w:t>
+      </w:r>
+      <w:r>
+        <w:rPr>
+          <w:sz w:val="24"/>
+          <w:szCs w:val="24"/>
+        </w:rPr>
+        <w:t>name</w:t>
+      </w:r>
+      <w:r>
+        <w:rPr>
+          <w:sz w:val="24"/>
+          <w:szCs w:val="24"/>
+        </w:rPr>
+        <w:t xml:space="preserve"> and</w:t>
+      </w:r>
+    </w:p>
+    <w:p>
+      <w:pPr>
+        <w:pStyle w:val="ListParagraph"/>
+        <w:numPr>
+          <w:ilvl w:val="1"/>
+          <w:numId w:val="5"/>
+        </w:numPr>
+        <w:tabs>
+          <w:tab w:val="left" w:pos="360"/>
+        </w:tabs>
+        <w:rPr>
+          <w:sz w:val="24"/>
+          <w:szCs w:val="24"/>
+        </w:rPr>
+      </w:pPr>
+      <w:r>
+        <w:rPr>
+          <w:sz w:val="24"/>
+          <w:szCs w:val="24"/>
+        </w:rPr>
+        <w:t>Remove all v</w:t>
+      </w:r>
+      <w:r>
+        <w:rPr>
+          <w:sz w:val="24"/>
+          <w:szCs w:val="24"/>
+        </w:rPr>
+        <w:t>owels</w:t>
+      </w:r>
+    </w:p>
+    <w:p>
+      <w:pPr>
+        <w:pStyle w:val="ListParagraph"/>
+        <w:numPr>
+          <w:ilvl w:val="1"/>
+          <w:numId w:val="5"/>
+        </w:numPr>
+        <w:tabs>
+          <w:tab w:val="left" w:pos="360"/>
+        </w:tabs>
+        <w:rPr>
+          <w:sz w:val="24"/>
+          <w:szCs w:val="24"/>
+        </w:rPr>
+      </w:pPr>
+      <w:r>
+        <w:rPr>
+          <w:sz w:val="24"/>
+          <w:szCs w:val="24"/>
+        </w:rPr>
+        <w:t>Convert the consonants to all upper case</w:t>
+      </w:r>
+      <w:r>
+        <w:rPr>
+          <w:sz w:val="24"/>
+          <w:szCs w:val="24"/>
+        </w:rPr>
+        <w:t>, concatenate together</w:t>
+      </w:r>
+    </w:p>
+    <w:p>
+      <w:pPr>
+        <w:pStyle w:val="ListParagraph"/>
+        <w:numPr>
+          <w:ilvl w:val="1"/>
+          <w:numId w:val="5"/>
+        </w:numPr>
+        <w:tabs>
+          <w:tab w:val="left" w:pos="360"/>
+        </w:tabs>
+        <w:rPr>
+          <w:sz w:val="24"/>
+          <w:szCs w:val="24"/>
+        </w:rPr>
+      </w:pPr>
+      <w:r>
+        <w:rPr>
+          <w:sz w:val="24"/>
+          <w:szCs w:val="24"/>
+        </w:rPr>
+        <w:t>Concatenate the date created with no slashes</w:t>
+      </w:r>
+      <w:r>
+        <w:rPr>
+          <w:sz w:val="24"/>
+          <w:szCs w:val="24"/>
+        </w:rPr>
+        <w:t xml:space="preserve"> </w:t>
+      </w:r>
+      <w:proofErr w:type="spellStart"/>
+      <w:r>
+        <w:rPr>
+          <w:b/>
+          <w:bCs/>
+          <w:i/>
+          <w:iCs/>
+          <w:sz w:val="24"/>
+          <w:szCs w:val="24"/>
+        </w:rPr>
+        <w:t>mmddyyyy</w:t>
+      </w:r>
+      <w:proofErr w:type="spellEnd"/>
+      <w:r>
+        <w:rPr>
+          <w:b/>
+          <w:bCs/>
+          <w:i/>
+          <w:iCs/>
+          <w:sz w:val="24"/>
+          <w:szCs w:val="24"/>
+        </w:rPr>
+        <w:t xml:space="preserve"> </w:t>
+      </w:r>
+      <w:r>
+        <w:rPr>
+          <w:sz w:val="24"/>
+          <w:szCs w:val="24"/>
+        </w:rPr>
+        <w:t>pad with zeros if necessary</w:t>
+      </w:r>
+    </w:p>
+    <w:p>
+      <w:pPr>
+        <w:pStyle w:val="ListParagraph"/>
+        <w:numPr>
+          <w:ilvl w:val="1"/>
+          <w:numId w:val="5"/>
+        </w:numPr>
+        <w:tabs>
+          <w:tab w:val="left" w:pos="360"/>
+        </w:tabs>
+        <w:rPr>
+          <w:sz w:val="24"/>
+          <w:szCs w:val="24"/>
+        </w:rPr>
+      </w:pPr>
+      <w:r>
+        <w:rPr>
+          <w:sz w:val="24"/>
+          <w:szCs w:val="24"/>
+        </w:rPr>
+        <w:t>C</w:t>
+      </w:r>
+      <w:r>
+        <w:rPr>
+          <w:sz w:val="24"/>
+          <w:szCs w:val="24"/>
+        </w:rPr>
+        <w:t xml:space="preserve">alculate a </w:t>
+      </w:r>
+      <w:r>
+        <w:rPr>
+          <w:b/>
+          <w:bCs/>
+          <w:i/>
+          <w:iCs/>
+          <w:sz w:val="24"/>
+          <w:szCs w:val="24"/>
+        </w:rPr>
+        <w:t xml:space="preserve">check digit </w:t>
+      </w:r>
+      <w:r>
+        <w:rPr>
+          <w:sz w:val="24"/>
+          <w:szCs w:val="24"/>
+        </w:rPr>
+        <w:t>by summing the ASCII</w:t>
+      </w:r>
+      <w:r>
+        <w:rPr>
+          <w:sz w:val="24"/>
+          <w:szCs w:val="24"/>
+        </w:rPr>
+        <w:t>/Unicode</w:t>
+      </w:r>
+      <w:r>
+        <w:rPr>
+          <w:sz w:val="24"/>
+          <w:szCs w:val="24"/>
+        </w:rPr>
+        <w:t xml:space="preserve"> </w:t>
+      </w:r>
+      <w:r>
+        <w:rPr>
+          <w:sz w:val="24"/>
+          <w:szCs w:val="24"/>
+        </w:rPr>
+        <w:t xml:space="preserve">values </w:t>
+      </w:r>
+      <w:r>
+        <w:rPr>
+          <w:sz w:val="24"/>
+          <w:szCs w:val="24"/>
+        </w:rPr>
+        <w:t xml:space="preserve">of the </w:t>
+      </w:r>
+      <w:r>
+        <w:rPr>
+          <w:sz w:val="24"/>
+          <w:szCs w:val="24"/>
+        </w:rPr>
+        <w:t>name consonants</w:t>
+      </w:r>
+      <w:r>
+        <w:rPr>
+          <w:sz w:val="24"/>
+          <w:szCs w:val="24"/>
+        </w:rPr>
+        <w:t xml:space="preserve"> and mo</w:t>
+      </w:r>
+      <w:r>
+        <w:rPr>
+          <w:sz w:val="24"/>
+          <w:szCs w:val="24"/>
+        </w:rPr>
+        <w:t xml:space="preserve">dulus </w:t>
+      </w:r>
+      <w:proofErr w:type="spellStart"/>
+      <w:r>
+        <w:rPr>
+          <w:sz w:val="24"/>
+          <w:szCs w:val="24"/>
+        </w:rPr>
+        <w:t>length</w:t>
+      </w:r>
+      <w:r>
+        <w:rPr>
+          <w:sz w:val="24"/>
+          <w:szCs w:val="24"/>
+        </w:rPr>
+        <w:t>_of_name_with_vowels_removed</w:t>
+      </w:r>
+      <w:proofErr w:type="spellEnd"/>
+    </w:p>
+    <w:p>
+      <w:pPr>
+        <w:pStyle w:val="ListParagraph"/>
+        <w:numPr>
+          <w:ilvl w:val="1"/>
+          <w:numId w:val="5"/>
+        </w:numPr>
+        <w:tabs>
+          <w:tab w:val="left" w:pos="360"/>
+        </w:tabs>
+        <w:rPr>
+          <w:sz w:val="24"/>
+          <w:szCs w:val="24"/>
+        </w:rPr>
+      </w:pPr>
+      <w:r>
+        <w:rPr>
+          <w:b/>
+          <w:bCs/>
+          <w:sz w:val="24"/>
+          <w:szCs w:val="24"/>
+        </w:rPr>
+        <w:t>Example:</w:t>
+      </w:r>
+      <w:r>
+        <w:rPr>
+          <w:sz w:val="24"/>
+          <w:szCs w:val="24"/>
+        </w:rPr>
+        <w:t xml:space="preserve"> Ken </w:t>
+      </w:r>
+      <w:r>
+        <w:rPr>
+          <w:sz w:val="24"/>
+          <w:szCs w:val="24"/>
+        </w:rPr>
+        <w:t>03/06/2020</w:t>
+      </w:r>
+      <w:r>
+        <w:rPr>
+          <w:sz w:val="24"/>
+          <w:szCs w:val="24"/>
+        </w:rPr>
+        <w:t xml:space="preserve"> =&gt; KN</w:t>
+      </w:r>
+      <w:r>
+        <w:rPr>
+          <w:sz w:val="24"/>
+          <w:szCs w:val="24"/>
+        </w:rPr>
+        <w:t>03062020</w:t>
+      </w:r>
+      <w:r>
+        <w:rPr>
+          <w:sz w:val="24"/>
+          <w:szCs w:val="24"/>
+        </w:rPr>
+        <w:t>1</w:t>
+      </w:r>
+    </w:p>
+    <w:p>
+      <w:pPr>
+        <w:pStyle w:val="ListParagraph"/>
+        <w:numPr>
+          <w:ilvl w:val="2"/>
+          <w:numId w:val="5"/>
+        </w:numPr>
+        <w:tabs>
+          <w:tab w:val="left" w:pos="360"/>
+        </w:tabs>
+        <w:rPr>
+          <w:sz w:val="24"/>
+          <w:szCs w:val="24"/>
+        </w:rPr>
+      </w:pPr>
+      <w:r>
+        <w:rPr>
+          <w:sz w:val="24"/>
+          <w:szCs w:val="24"/>
+        </w:rPr>
+        <w:t>K = 75, N = 78</w:t>
+      </w:r>
+    </w:p>
+    <w:p>
+      <w:pPr>
+        <w:pStyle w:val="ListParagraph"/>
+        <w:numPr>
+          <w:ilvl w:val="2"/>
+          <w:numId w:val="5"/>
+        </w:numPr>
+        <w:tabs>
+          <w:tab w:val="left" w:pos="360"/>
+        </w:tabs>
+        <w:rPr>
+          <w:sz w:val="24"/>
+          <w:szCs w:val="24"/>
+        </w:rPr>
+      </w:pPr>
+      <w:r>
+        <w:rPr>
+          <w:sz w:val="24"/>
+          <w:szCs w:val="24"/>
+        </w:rPr>
+        <w:t>75 + 78 = 153</w:t>
+      </w:r>
+    </w:p>
+    <w:p>
+      <w:pPr>
+        <w:pStyle w:val="ListParagraph"/>
+        <w:numPr>
+          <w:ilvl w:val="2"/>
+          <w:numId w:val="5"/>
+        </w:numPr>
+        <w:tabs>
+          <w:tab w:val="left" w:pos="360"/>
+        </w:tabs>
+        <w:rPr>
+          <w:sz w:val="24"/>
+          <w:szCs w:val="24"/>
+        </w:rPr>
+      </w:pPr>
+      <w:r>
+        <w:rPr>
+          <w:sz w:val="24"/>
+          <w:szCs w:val="24"/>
+        </w:rPr>
+        <w:t>L</w:t>
+      </w:r>
+      <w:r>
+        <w:rPr>
+          <w:sz w:val="24"/>
+          <w:szCs w:val="24"/>
+        </w:rPr>
+        <w:t>en</w:t>
+      </w:r>
+      <w:r>
+        <w:rPr>
+          <w:sz w:val="24"/>
+          <w:szCs w:val="24"/>
+        </w:rPr>
+        <w:t xml:space="preserve">gth of </w:t>
+      </w:r>
+      <w:r>
+        <w:rPr>
+          <w:sz w:val="24"/>
+          <w:szCs w:val="24"/>
+        </w:rPr>
+        <w:t>“KN”</w:t>
+      </w:r>
+      <w:r>
+        <w:rPr>
+          <w:sz w:val="24"/>
+          <w:szCs w:val="24"/>
+        </w:rPr>
+        <w:t xml:space="preserve"> = 2</w:t>
+      </w:r>
+    </w:p>
+    <w:p>
+      <w:pPr>
+        <w:pStyle w:val="ListParagraph"/>
+        <w:numPr>
+          <w:ilvl w:val="2"/>
+          <w:numId w:val="5"/>
+        </w:numPr>
+        <w:tabs>
+          <w:tab w:val="left" w:pos="360"/>
+        </w:tabs>
+        <w:rPr>
+          <w:sz w:val="24"/>
+          <w:szCs w:val="24"/>
+        </w:rPr>
+      </w:pPr>
+      <w:r>
+        <w:rPr>
+          <w:sz w:val="24"/>
+          <w:szCs w:val="24"/>
+        </w:rPr>
+        <w:t>153 % 2 = 1</w:t>
+      </w:r>
+      <w:r>
+        <w:rPr>
+          <w:sz w:val="24"/>
+          <w:szCs w:val="24"/>
+        </w:rPr>
+        <w:t xml:space="preserve"> =&gt; check digit equals 1</w:t>
+      </w:r>
+    </w:p>
+    <w:p>
+      <w:pPr>
+        <w:pStyle w:val="ListParagraph"/>
+        <w:numPr>
+          <w:ilvl w:val="2"/>
+          <w:numId w:val="5"/>
+        </w:numPr>
+        <w:tabs>
+          <w:tab w:val="left" w:pos="360"/>
+        </w:tabs>
+        <w:rPr>
+          <w:sz w:val="24"/>
+          <w:szCs w:val="24"/>
+        </w:rPr>
+      </w:pPr>
+      <w:r>
+        <w:rPr>
+          <w:sz w:val="24"/>
+          <w:szCs w:val="24"/>
+        </w:rPr>
+        <w:t>Concatenate check digit to the ID</w:t>
+      </w:r>
+    </w:p>
+    <w:p>
+      <w:pPr>
+        <w:pStyle w:val="ListParagraph"/>
+        <w:numPr>
+          <w:ilvl w:val="1"/>
+          <w:numId w:val="5"/>
+        </w:numPr>
+        <w:tabs>
+          <w:tab w:val="left" w:pos="360"/>
+        </w:tabs>
+        <w:rPr>
+          <w:sz w:val="24"/>
+          <w:szCs w:val="24"/>
+        </w:rPr>
+      </w:pPr>
+      <w:r>
+        <w:rPr>
+          <w:sz w:val="24"/>
+          <w:szCs w:val="24"/>
+        </w:rPr>
+        <w:t xml:space="preserve">You do not have to worry about </w:t>
+      </w:r>
+      <w:r>
+        <w:rPr>
+          <w:sz w:val="24"/>
+          <w:szCs w:val="24"/>
+        </w:rPr>
+        <w:t>handling ID clashes</w:t>
+      </w:r>
+    </w:p>
+    <w:p>
+      <w:pPr>
+        <w:pStyle w:val="ListParagraph"/>
+        <w:numPr>
+          <w:ilvl w:val="0"/>
+          <w:numId w:val="5"/>
+        </w:numPr>
+        <w:tabs>
+          <w:tab w:val="left" w:pos="360"/>
+        </w:tabs>
+        <w:rPr>
+          <w:sz w:val="24"/>
+          <w:szCs w:val="24"/>
+        </w:rPr>
+      </w:pPr>
+      <w:r>
+        <w:rPr>
+          <w:b/>
+          <w:bCs/>
+          <w:sz w:val="24"/>
+          <w:szCs w:val="24"/>
+        </w:rPr>
+        <w:t>Discount Level:</w:t>
+      </w:r>
+      <w:r>
+        <w:rPr>
+          <w:sz w:val="24"/>
+          <w:szCs w:val="24"/>
+        </w:rPr>
+        <w:t xml:space="preserve"> Assign discount level based on date created</w:t>
+      </w:r>
+    </w:p>
+    <w:p>
+      <w:pPr>
+        <w:pStyle w:val="ListParagraph"/>
+        <w:numPr>
+          <w:ilvl w:val="0"/>
+          <w:numId w:val="5"/>
+        </w:numPr>
+        <w:tabs>
+          <w:tab w:val="left" w:pos="360"/>
+        </w:tabs>
+        <w:rPr>
+          <w:sz w:val="24"/>
+          <w:szCs w:val="24"/>
+        </w:rPr>
+      </w:pPr>
+      <w:r>
+        <w:rPr>
+          <w:b/>
+          <w:bCs/>
+          <w:sz w:val="24"/>
+          <w:szCs w:val="24"/>
+        </w:rPr>
+        <w:t>Balance:</w:t>
+      </w:r>
+      <w:r>
+        <w:rPr>
+          <w:sz w:val="24"/>
+          <w:szCs w:val="24"/>
+        </w:rPr>
+        <w:t xml:space="preserve"> Randomly generate</w:t>
+      </w:r>
+    </w:p>
+    <w:p>
+      <w:pPr>
+        <w:pStyle w:val="ListParagraph"/>
+        <w:numPr>
+          <w:ilvl w:val="0"/>
+          <w:numId w:val="5"/>
+        </w:numPr>
+        <w:tabs>
+          <w:tab w:val="left" w:pos="360"/>
+        </w:tabs>
+        <w:rPr>
+          <w:sz w:val="24"/>
+          <w:szCs w:val="24"/>
+        </w:rPr>
+      </w:pPr>
+      <w:r>
+        <w:rPr>
+          <w:b/>
+          <w:bCs/>
+          <w:sz w:val="24"/>
+          <w:szCs w:val="24"/>
+        </w:rPr>
+        <w:t>Credit Limit:</w:t>
+      </w:r>
+      <w:r>
+        <w:rPr>
+          <w:sz w:val="24"/>
+          <w:szCs w:val="24"/>
+        </w:rPr>
+        <w:t xml:space="preserve"> Initialize to </w:t>
+      </w:r>
+      <w:r>
+        <w:rPr>
+          <w:sz w:val="24"/>
+          <w:szCs w:val="24"/>
+        </w:rPr>
+        <w:t>10% of balance</w:t>
+      </w:r>
+    </w:p>
+    <w:p>
+      <w:pPr>
+        <w:tabs>
+          <w:tab w:val="left" w:pos="360"/>
+        </w:tabs>
+        <w:rPr>
+          <w:sz w:val="24"/>
+          <w:szCs w:val="24"/>
+        </w:rPr>
+      </w:pPr>
+      <w:r>
+        <w:rPr>
+          <w:b/>
+          <w:bCs/>
+          <w:sz w:val="24"/>
+          <w:szCs w:val="24"/>
+        </w:rPr>
+        <w:t>Invoice:</w:t>
+      </w:r>
+      <w:r>
+        <w:rPr>
+          <w:sz w:val="24"/>
+          <w:szCs w:val="24"/>
+        </w:rPr>
+        <w:t xml:space="preserve"> </w:t>
+      </w:r>
+      <w:r>
+        <w:rPr>
+          <w:sz w:val="24"/>
+          <w:szCs w:val="24"/>
+        </w:rPr>
+        <w:t>Create an array of 1000 Invoice objects</w:t>
+      </w:r>
+    </w:p>
+    <w:p>
+      <w:pPr>
+        <w:pStyle w:val="ListParagraph"/>
+        <w:numPr>
+          <w:ilvl w:val="0"/>
+          <w:numId w:val="6"/>
+        </w:numPr>
+        <w:tabs>
+          <w:tab w:val="left" w:pos="360"/>
+        </w:tabs>
+        <w:rPr>
+          <w:sz w:val="24"/>
+          <w:szCs w:val="24"/>
+        </w:rPr>
+      </w:pPr>
+      <w:r>
+        <w:rPr>
+          <w:sz w:val="24"/>
+          <w:szCs w:val="24"/>
+        </w:rPr>
+        <w:t xml:space="preserve">Implement </w:t>
+      </w:r>
+      <w:proofErr w:type="spellStart"/>
+      <w:r>
+        <w:rPr>
+          <w:sz w:val="24"/>
+          <w:szCs w:val="24"/>
+        </w:rPr>
+        <w:t>compareTo</w:t>
+      </w:r>
+      <w:proofErr w:type="spellEnd"/>
+      <w:r>
+        <w:rPr>
+          <w:sz w:val="24"/>
+          <w:szCs w:val="24"/>
+        </w:rPr>
+        <w:t xml:space="preserve"> </w:t>
+      </w:r>
+      <w:r>
+        <w:rPr>
+          <w:sz w:val="24"/>
+          <w:szCs w:val="24"/>
+        </w:rPr>
+        <w:t>on</w:t>
+      </w:r>
+      <w:r>
+        <w:rPr>
+          <w:sz w:val="24"/>
+          <w:szCs w:val="24"/>
+        </w:rPr>
+        <w:t xml:space="preserve"> the amount due</w:t>
+      </w:r>
+    </w:p>
+    <w:p>
+      <w:pPr>
+        <w:pStyle w:val="ListParagraph"/>
+        <w:numPr>
+          <w:ilvl w:val="0"/>
+          <w:numId w:val="6"/>
+        </w:numPr>
+        <w:tabs>
+          <w:tab w:val="left" w:pos="360"/>
+        </w:tabs>
+        <w:rPr>
+          <w:sz w:val="24"/>
+          <w:szCs w:val="24"/>
+        </w:rPr>
+      </w:pPr>
+      <w:r>
+        <w:rPr>
+          <w:sz w:val="24"/>
+          <w:szCs w:val="24"/>
+        </w:rPr>
+        <w:t>Randomly select accounts. They can be duplicated</w:t>
+      </w:r>
+    </w:p>
+    <w:p>
+      <w:pPr>
+        <w:pStyle w:val="ListParagraph"/>
+        <w:numPr>
+          <w:ilvl w:val="0"/>
+          <w:numId w:val="6"/>
+        </w:numPr>
+        <w:tabs>
+          <w:tab w:val="left" w:pos="360"/>
+        </w:tabs>
+        <w:rPr>
+          <w:sz w:val="24"/>
+          <w:szCs w:val="24"/>
+        </w:rPr>
+      </w:pPr>
+      <w:r>
+        <w:rPr>
+          <w:sz w:val="24"/>
+          <w:szCs w:val="24"/>
+        </w:rPr>
+        <w:t xml:space="preserve">For each Invoice randomly </w:t>
+      </w:r>
+      <w:r>
+        <w:rPr>
+          <w:sz w:val="24"/>
+          <w:szCs w:val="24"/>
+        </w:rPr>
+        <w:t>add between 1 and 20 products</w:t>
+      </w:r>
+    </w:p>
+    <w:p>
+      <w:pPr>
+        <w:pStyle w:val="ListParagraph"/>
+        <w:numPr>
+          <w:ilvl w:val="0"/>
+          <w:numId w:val="6"/>
+        </w:numPr>
+        <w:tabs>
+          <w:tab w:val="left" w:pos="360"/>
+        </w:tabs>
+        <w:rPr>
+          <w:sz w:val="24"/>
+          <w:szCs w:val="24"/>
+        </w:rPr>
+      </w:pPr>
+      <w:r>
+        <w:rPr>
+          <w:sz w:val="24"/>
+          <w:szCs w:val="24"/>
+        </w:rPr>
+        <w:t>Implement a selection sort</w:t>
+      </w:r>
+      <w:r>
+        <w:rPr>
+          <w:sz w:val="24"/>
+          <w:szCs w:val="24"/>
+        </w:rPr>
+        <w:t xml:space="preserve"> on the Invoice array</w:t>
+      </w:r>
+      <w:r>
+        <w:rPr>
+          <w:sz w:val="24"/>
+          <w:szCs w:val="24"/>
+        </w:rPr>
+        <w:t>. Do not use an API sort method. Write your own</w:t>
+      </w:r>
+    </w:p>
+    <w:p>
+      <w:pPr>
+        <w:pStyle w:val="ListParagraph"/>
+        <w:numPr>
+          <w:ilvl w:val="1"/>
+          <w:numId w:val="6"/>
+        </w:numPr>
+        <w:tabs>
+          <w:tab w:val="left" w:pos="360"/>
+        </w:tabs>
+        <w:rPr>
+          <w:sz w:val="24"/>
+          <w:szCs w:val="24"/>
+        </w:rPr>
+      </w:pPr>
+      <w:hyperlink r:id="rId8" w:history="1">
+        <w:r>
+          <w:rPr>
+            <w:rStyle w:val="Hyperlink"/>
+            <w:sz w:val="24"/>
+            <w:szCs w:val="24"/>
+          </w:rPr>
+          <w:t>https://en.wikipedia.org/wiki/Selection_sort</w:t>
+        </w:r>
+      </w:hyperlink>
+    </w:p>
+    <w:p>
+      <w:pPr>
+        <w:pStyle w:val="ListParagraph"/>
+        <w:numPr>
+          <w:ilvl w:val="1"/>
+          <w:numId w:val="6"/>
+        </w:numPr>
+        <w:tabs>
+          <w:tab w:val="left" w:pos="360"/>
+        </w:tabs>
+        <w:rPr>
+          <w:sz w:val="24"/>
+          <w:szCs w:val="24"/>
+        </w:rPr>
+      </w:pPr>
+      <w:hyperlink r:id="rId9" w:history="1">
+        <w:r>
+          <w:rPr>
+            <w:rStyle w:val="Hyperlink"/>
+            <w:sz w:val="24"/>
+            <w:szCs w:val="24"/>
+          </w:rPr>
+          <w:t>https://www.cs.usfca.edu/~galles/visualization/ComparisonSort.html</w:t>
+        </w:r>
+      </w:hyperlink>
+    </w:p>
+    <w:p>
+      <w:pPr>
+        <w:pStyle w:val="ListParagraph"/>
+        <w:tabs>
+          <w:tab w:val="left" w:pos="360"/>
+        </w:tabs>
+        <w:ind w:left="1440"/>
+        <w:rPr>
+          <w:sz w:val="24"/>
+          <w:szCs w:val="24"/>
+        </w:rPr>
+      </w:pPr>
+      <w:bookmarkStart w:id="0" w:name="_GoBack"/>
+      <w:bookmarkEnd w:id="0"/>
+    </w:p>
+    <w:p>
+      <w:pPr>
+        <w:pStyle w:val="ListParagraph"/>
+        <w:numPr>
+          <w:ilvl w:val="0"/>
+          <w:numId w:val="6"/>
+        </w:numPr>
+        <w:tabs>
+          <w:tab w:val="left" w:pos="360"/>
+        </w:tabs>
+        <w:rPr>
+          <w:sz w:val="24"/>
+          <w:szCs w:val="24"/>
+        </w:rPr>
+      </w:pPr>
+      <w:r>
+        <w:rPr>
+          <w:sz w:val="24"/>
+          <w:szCs w:val="24"/>
+        </w:rPr>
+        <w:lastRenderedPageBreak/>
+        <w:t>Once the array is sorted</w:t>
+      </w:r>
+      <w:r>
+        <w:rPr>
+          <w:sz w:val="24"/>
+          <w:szCs w:val="24"/>
+        </w:rPr>
+        <w:t>, iterate through the array</w:t>
+      </w:r>
+      <w:r>
+        <w:rPr>
+          <w:sz w:val="24"/>
+          <w:szCs w:val="24"/>
+        </w:rPr>
+        <w:t xml:space="preserve"> showing the </w:t>
+      </w:r>
+      <w:proofErr w:type="spellStart"/>
+      <w:r>
+        <w:rPr>
+          <w:sz w:val="24"/>
+          <w:szCs w:val="24"/>
+        </w:rPr>
+        <w:t>toString</w:t>
+      </w:r>
+      <w:proofErr w:type="spellEnd"/>
+      <w:r>
+        <w:rPr>
+          <w:sz w:val="24"/>
+          <w:szCs w:val="24"/>
+        </w:rPr>
+        <w:t xml:space="preserve"> for each invoice. Pause the display</w:t>
+      </w:r>
+      <w:r>
+        <w:rPr>
+          <w:sz w:val="24"/>
+          <w:szCs w:val="24"/>
+        </w:rPr>
+        <w:t xml:space="preserve"> at each invoice and allow for a button press to advance to the next display.</w:t>
+      </w:r>
+    </w:p>
+    <w:p>
+      <w:pPr>
+        <w:pStyle w:val="ListParagraph"/>
+        <w:numPr>
+          <w:ilvl w:val="0"/>
+          <w:numId w:val="6"/>
+        </w:numPr>
+        <w:tabs>
+          <w:tab w:val="left" w:pos="360"/>
+        </w:tabs>
+        <w:rPr>
+          <w:sz w:val="24"/>
+          <w:szCs w:val="24"/>
+        </w:rPr>
+      </w:pPr>
+      <w:r>
+        <w:rPr>
+          <w:b/>
+          <w:bCs/>
+          <w:sz w:val="24"/>
+          <w:szCs w:val="24"/>
+        </w:rPr>
+        <w:t>Submit:</w:t>
+      </w:r>
+      <w:r>
+        <w:rPr>
+          <w:sz w:val="24"/>
+          <w:szCs w:val="24"/>
+        </w:rPr>
+        <w:t xml:space="preserve"> </w:t>
+      </w:r>
+      <w:r>
+        <w:rPr>
+          <w:sz w:val="24"/>
+          <w:szCs w:val="24"/>
+        </w:rPr>
+        <w:t xml:space="preserve">push </w:t>
+      </w:r>
+      <w:r>
+        <w:rPr>
+          <w:b/>
+          <w:bCs/>
+          <w:i/>
+          <w:iCs/>
+          <w:sz w:val="24"/>
+          <w:szCs w:val="24"/>
+        </w:rPr>
+        <w:t>Invoice.java, Customer.java. Product.java, Account.java, Address.java</w:t>
+      </w:r>
+      <w:r>
+        <w:rPr>
+          <w:sz w:val="24"/>
+          <w:szCs w:val="24"/>
+        </w:rPr>
+        <w:t xml:space="preserve">, all text files and all unit test </w:t>
+      </w:r>
+      <w:proofErr w:type="gramStart"/>
+      <w:r>
+        <w:rPr>
+          <w:sz w:val="24"/>
+          <w:szCs w:val="24"/>
+        </w:rPr>
+        <w:t>files</w:t>
+      </w:r>
+      <w:proofErr w:type="gramEnd"/>
+      <w:r>
+        <w:rPr>
+          <w:sz w:val="24"/>
+          <w:szCs w:val="24"/>
+        </w:rPr>
+        <w:t xml:space="preserve"> </w:t>
+      </w:r>
     </w:p>
     <w:sectPr>
       <w:pgSz w:w="12240" w:h="15840"/>
@@ -1654,6 +2972,232 @@
     </w:lvl>
   </w:abstractNum>
   <w:abstractNum w:abstractNumId="3" w15:restartNumberingAfterBreak="0">
+    <w:nsid w:val="297B7B48"/>
+    <w:multiLevelType w:val="hybridMultilevel"/>
+    <w:tmpl w:val="6D18949E"/>
+    <w:lvl w:ilvl="0" w:tplc="04090001">
+      <w:start w:val="1"/>
+      <w:numFmt w:val="bullet"/>
+      <w:lvlText w:val=""/>
+      <w:lvlJc w:val="left"/>
+      <w:pPr>
+        <w:ind w:left="720" w:hanging="360"/>
+      </w:pPr>
+      <w:rPr>
+        <w:rFonts w:ascii="Symbol" w:hAnsi="Symbol" w:hint="default"/>
+      </w:rPr>
+    </w:lvl>
+    <w:lvl w:ilvl="1" w:tplc="04090003">
+      <w:start w:val="1"/>
+      <w:numFmt w:val="bullet"/>
+      <w:lvlText w:val="o"/>
+      <w:lvlJc w:val="left"/>
+      <w:pPr>
+        <w:ind w:left="1440" w:hanging="360"/>
+      </w:pPr>
+      <w:rPr>
+        <w:rFonts w:ascii="Courier New" w:hAnsi="Courier New" w:hint="default"/>
+      </w:rPr>
+    </w:lvl>
+    <w:lvl w:ilvl="2" w:tplc="04090005">
+      <w:start w:val="1"/>
+      <w:numFmt w:val="bullet"/>
+      <w:lvlText w:val=""/>
+      <w:lvlJc w:val="left"/>
+      <w:pPr>
+        <w:ind w:left="2160" w:hanging="360"/>
+      </w:pPr>
+      <w:rPr>
+        <w:rFonts w:ascii="Wingdings" w:hAnsi="Wingdings" w:hint="default"/>
+      </w:rPr>
+    </w:lvl>
+    <w:lvl w:ilvl="3" w:tplc="04090001" w:tentative="1">
+      <w:start w:val="1"/>
+      <w:numFmt w:val="bullet"/>
+      <w:lvlText w:val=""/>
+      <w:lvlJc w:val="left"/>
+      <w:pPr>
+        <w:ind w:left="2880" w:hanging="360"/>
+      </w:pPr>
+      <w:rPr>
+        <w:rFonts w:ascii="Symbol" w:hAnsi="Symbol" w:hint="default"/>
+      </w:rPr>
+    </w:lvl>
+    <w:lvl w:ilvl="4" w:tplc="04090003" w:tentative="1">
+      <w:start w:val="1"/>
+      <w:numFmt w:val="bullet"/>
+      <w:lvlText w:val="o"/>
+      <w:lvlJc w:val="left"/>
+      <w:pPr>
+        <w:ind w:left="3600" w:hanging="360"/>
+      </w:pPr>
+      <w:rPr>
+        <w:rFonts w:ascii="Courier New" w:hAnsi="Courier New" w:hint="default"/>
+      </w:rPr>
+    </w:lvl>
+    <w:lvl w:ilvl="5" w:tplc="04090005" w:tentative="1">
+      <w:start w:val="1"/>
+      <w:numFmt w:val="bullet"/>
+      <w:lvlText w:val=""/>
+      <w:lvlJc w:val="left"/>
+      <w:pPr>
+        <w:ind w:left="4320" w:hanging="360"/>
+      </w:pPr>
+      <w:rPr>
+        <w:rFonts w:ascii="Wingdings" w:hAnsi="Wingdings" w:hint="default"/>
+      </w:rPr>
+    </w:lvl>
+    <w:lvl w:ilvl="6" w:tplc="04090001" w:tentative="1">
+      <w:start w:val="1"/>
+      <w:numFmt w:val="bullet"/>
+      <w:lvlText w:val=""/>
+      <w:lvlJc w:val="left"/>
+      <w:pPr>
+        <w:ind w:left="5040" w:hanging="360"/>
+      </w:pPr>
+      <w:rPr>
+        <w:rFonts w:ascii="Symbol" w:hAnsi="Symbol" w:hint="default"/>
+      </w:rPr>
+    </w:lvl>
+    <w:lvl w:ilvl="7" w:tplc="04090003" w:tentative="1">
+      <w:start w:val="1"/>
+      <w:numFmt w:val="bullet"/>
+      <w:lvlText w:val="o"/>
+      <w:lvlJc w:val="left"/>
+      <w:pPr>
+        <w:ind w:left="5760" w:hanging="360"/>
+      </w:pPr>
+      <w:rPr>
+        <w:rFonts w:ascii="Courier New" w:hAnsi="Courier New" w:hint="default"/>
+      </w:rPr>
+    </w:lvl>
+    <w:lvl w:ilvl="8" w:tplc="04090005" w:tentative="1">
+      <w:start w:val="1"/>
+      <w:numFmt w:val="bullet"/>
+      <w:lvlText w:val=""/>
+      <w:lvlJc w:val="left"/>
+      <w:pPr>
+        <w:ind w:left="6480" w:hanging="360"/>
+      </w:pPr>
+      <w:rPr>
+        <w:rFonts w:ascii="Wingdings" w:hAnsi="Wingdings" w:hint="default"/>
+      </w:rPr>
+    </w:lvl>
+  </w:abstractNum>
+  <w:abstractNum w:abstractNumId="4" w15:restartNumberingAfterBreak="0">
+    <w:nsid w:val="37DE7261"/>
+    <w:multiLevelType w:val="hybridMultilevel"/>
+    <w:tmpl w:val="696822D2"/>
+    <w:lvl w:ilvl="0" w:tplc="04090001">
+      <w:start w:val="1"/>
+      <w:numFmt w:val="bullet"/>
+      <w:lvlText w:val=""/>
+      <w:lvlJc w:val="left"/>
+      <w:pPr>
+        <w:ind w:left="720" w:hanging="360"/>
+      </w:pPr>
+      <w:rPr>
+        <w:rFonts w:ascii="Symbol" w:hAnsi="Symbol" w:hint="default"/>
+      </w:rPr>
+    </w:lvl>
+    <w:lvl w:ilvl="1" w:tplc="04090003">
+      <w:start w:val="1"/>
+      <w:numFmt w:val="bullet"/>
+      <w:lvlText w:val="o"/>
+      <w:lvlJc w:val="left"/>
+      <w:pPr>
+        <w:ind w:left="1440" w:hanging="360"/>
+      </w:pPr>
+      <w:rPr>
+        <w:rFonts w:ascii="Courier New" w:hAnsi="Courier New" w:hint="default"/>
+      </w:rPr>
+    </w:lvl>
+    <w:lvl w:ilvl="2" w:tplc="04090005" w:tentative="1">
+      <w:start w:val="1"/>
+      <w:numFmt w:val="bullet"/>
+      <w:lvlText w:val=""/>
+      <w:lvlJc w:val="left"/>
+      <w:pPr>
+        <w:ind w:left="2160" w:hanging="360"/>
+      </w:pPr>
+      <w:rPr>
+        <w:rFonts w:ascii="Wingdings" w:hAnsi="Wingdings" w:hint="default"/>
+      </w:rPr>
+    </w:lvl>
+    <w:lvl w:ilvl="3" w:tplc="04090001" w:tentative="1">
+      <w:start w:val="1"/>
+      <w:numFmt w:val="bullet"/>
+      <w:lvlText w:val=""/>
+      <w:lvlJc w:val="left"/>
+      <w:pPr>
+        <w:ind w:left="2880" w:hanging="360"/>
+      </w:pPr>
+      <w:rPr>
+        <w:rFonts w:ascii="Symbol" w:hAnsi="Symbol" w:hint="default"/>
+      </w:rPr>
+    </w:lvl>
+    <w:lvl w:ilvl="4" w:tplc="04090003" w:tentative="1">
+      <w:start w:val="1"/>
+      <w:numFmt w:val="bullet"/>
+      <w:lvlText w:val="o"/>
+      <w:lvlJc w:val="left"/>
+      <w:pPr>
+        <w:ind w:left="3600" w:hanging="360"/>
+      </w:pPr>
+      <w:rPr>
+        <w:rFonts w:ascii="Courier New" w:hAnsi="Courier New" w:hint="default"/>
+      </w:rPr>
+    </w:lvl>
+    <w:lvl w:ilvl="5" w:tplc="04090005" w:tentative="1">
+      <w:start w:val="1"/>
+      <w:numFmt w:val="bullet"/>
+      <w:lvlText w:val=""/>
+      <w:lvlJc w:val="left"/>
+      <w:pPr>
+        <w:ind w:left="4320" w:hanging="360"/>
+      </w:pPr>
+      <w:rPr>
+        <w:rFonts w:ascii="Wingdings" w:hAnsi="Wingdings" w:hint="default"/>
+      </w:rPr>
+    </w:lvl>
+    <w:lvl w:ilvl="6" w:tplc="04090001" w:tentative="1">
+      <w:start w:val="1"/>
+      <w:numFmt w:val="bullet"/>
+      <w:lvlText w:val=""/>
+      <w:lvlJc w:val="left"/>
+      <w:pPr>
+        <w:ind w:left="5040" w:hanging="360"/>
+      </w:pPr>
+      <w:rPr>
+        <w:rFonts w:ascii="Symbol" w:hAnsi="Symbol" w:hint="default"/>
+      </w:rPr>
+    </w:lvl>
+    <w:lvl w:ilvl="7" w:tplc="04090003" w:tentative="1">
+      <w:start w:val="1"/>
+      <w:numFmt w:val="bullet"/>
+      <w:lvlText w:val="o"/>
+      <w:lvlJc w:val="left"/>
+      <w:pPr>
+        <w:ind w:left="5760" w:hanging="360"/>
+      </w:pPr>
+      <w:rPr>
+        <w:rFonts w:ascii="Courier New" w:hAnsi="Courier New" w:hint="default"/>
+      </w:rPr>
+    </w:lvl>
+    <w:lvl w:ilvl="8" w:tplc="04090005" w:tentative="1">
+      <w:start w:val="1"/>
+      <w:numFmt w:val="bullet"/>
+      <w:lvlText w:val=""/>
+      <w:lvlJc w:val="left"/>
+      <w:pPr>
+        <w:ind w:left="6480" w:hanging="360"/>
+      </w:pPr>
+      <w:rPr>
+        <w:rFonts w:ascii="Wingdings" w:hAnsi="Wingdings" w:hint="default"/>
+      </w:rPr>
+    </w:lvl>
+  </w:abstractNum>
+  <w:abstractNum w:abstractNumId="5" w15:restartNumberingAfterBreak="0">
     <w:nsid w:val="4E137B38"/>
     <w:multiLevelType w:val="hybridMultilevel"/>
     <w:tmpl w:val="C102F4A0"/>
@@ -1743,13 +3287,19 @@
     <w:abstractNumId w:val="2"/>
   </w:num>
   <w:num w:numId="2">
-    <w:abstractNumId w:val="3"/>
+    <w:abstractNumId w:val="5"/>
   </w:num>
   <w:num w:numId="3">
     <w:abstractNumId w:val="0"/>
   </w:num>
   <w:num w:numId="4">
     <w:abstractNumId w:val="1"/>
+  </w:num>
+  <w:num w:numId="5">
+    <w:abstractNumId w:val="3"/>
+  </w:num>
+  <w:num w:numId="6">
+    <w:abstractNumId w:val="4"/>
   </w:num>
 </w:numbering>
 </file>

</xml_diff>